<commit_message>
added svo toggle for abiturient priveligion
</commit_message>
<xml_diff>
--- a/public/temple/test.docx
+++ b/public/temple/test.docx
@@ -442,7 +442,7 @@
                 </mc:Choice>
                 <mc:Fallback>
                   <w:pict>
-                    <v:rect w14:anchorId="1D7A2FDE" id="Rectangle 2" o:spid="_x0000_s1026" style="position:absolute;margin-left:-53.1pt;margin-top:-56.4pt;width:1in;height:97.5pt;z-index:251645952;visibility:visible;mso-wrap-style:square;mso-width-percent:0;mso-height-percent:0;mso-wrap-distance-left:9pt;mso-wrap-distance-top:0;mso-wrap-distance-right:9pt;mso-wrap-distance-bottom:0;mso-position-horizontal:absolute;mso-position-horizontal-relative:text;mso-position-vertical:absolute;mso-position-vertical-relative:text;mso-width-percent:0;mso-height-percent:0;mso-width-relative:page;mso-height-relative:page;v-text-anchor:top" o:gfxdata="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"/>
+                    <v:rect w14:anchorId="20BD2824" id="Rectangle 2" o:spid="_x0000_s1026" style="position:absolute;margin-left:-53.1pt;margin-top:-56.4pt;width:1in;height:97.5pt;z-index:251645952;visibility:visible;mso-wrap-style:square;mso-width-percent:0;mso-height-percent:0;mso-wrap-distance-left:9pt;mso-wrap-distance-top:0;mso-wrap-distance-right:9pt;mso-wrap-distance-bottom:0;mso-position-horizontal:absolute;mso-position-horizontal-relative:text;mso-position-vertical:absolute;mso-position-vertical-relative:text;mso-width-percent:0;mso-height-percent:0;mso-width-relative:page;mso-height-relative:page;v-text-anchor:top" o:gfxdata="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"/>
                   </w:pict>
                 </mc:Fallback>
               </mc:AlternateContent>
@@ -1424,6 +1424,20 @@
           <w:rFonts w:ascii="Times New Roman" w:hAnsi="Times New Roman" w:cs="Times New Roman"/>
         </w:rPr>
       </w:pPr>
+      <w:r>
+        <w:rPr>
+          <w:rFonts w:ascii="Times New Roman" w:hAnsi="Times New Roman" w:cs="Times New Roman"/>
+        </w:rPr>
+        <w:t>СВО:</w:t>
+      </w:r>
+      <w:bookmarkStart w:id="0" w:name="_GoBack"/>
+      <w:bookmarkEnd w:id="0"/>
+      <w:r>
+        <w:rPr>
+          <w:rFonts w:ascii="Times New Roman" w:hAnsi="Times New Roman" w:cs="Times New Roman"/>
+        </w:rPr>
+        <w:t xml:space="preserve"> {svo}</w:t>
+      </w:r>
     </w:p>
     <w:p>
       <w:pPr>
@@ -2974,8 +2988,6 @@
         </w:rPr>
         <w:t xml:space="preserve"> </w:t>
       </w:r>
-      <w:bookmarkStart w:id="0" w:name="_GoBack"/>
-      <w:bookmarkEnd w:id="0"/>
       <w:r>
         <w:rPr>
           <w:rFonts w:ascii="Times New Roman" w:hAnsi="Times New Roman" w:cs="Times New Roman"/>
@@ -6430,7 +6442,7 @@
 </file>
 
 <file path=customXml/itemProps1.xml><?xml version="1.0" encoding="utf-8"?>
-<ds:datastoreItem xmlns:ds="http://schemas.openxmlformats.org/officeDocument/2006/customXml" ds:itemID="{D145AEDA-FDBC-4D2B-BA14-F88705F74B42}">
+<ds:datastoreItem xmlns:ds="http://schemas.openxmlformats.org/officeDocument/2006/customXml" ds:itemID="{CBE033D8-F2F6-4D4A-93EB-99D9DDFCCB4A}">
   <ds:schemaRefs>
     <ds:schemaRef ds:uri="http://schemas.openxmlformats.org/officeDocument/2006/bibliography"/>
   </ds:schemaRefs>

</xml_diff>